<commit_message>
Added Meeting Notes including resposibilities and updated word doc highlighting primary (yellow), secondary (green) and tertiary (blue) objectives
</commit_message>
<xml_diff>
--- a/NOTES/Summary of assigned features.docx
+++ b/NOTES/Summary of assigned features.docx
@@ -191,9 +191,23 @@
               </w:numPr>
               <w:ind w:left="572"/>
               <w:cnfStyle w:val="000000000000" w:firstRow="0" w:lastRow="0" w:firstColumn="0" w:lastColumn="0" w:oddVBand="0" w:evenVBand="0" w:oddHBand="0" w:evenHBand="0" w:firstRowFirstColumn="0" w:firstRowLastColumn="0" w:lastRowFirstColumn="0" w:lastRowLastColumn="0"/>
-            </w:pPr>
-            <w:r>
-              <w:t>confirmation()</w:t>
+              <w:rPr>
+                <w:highlight w:val="green"/>
+              </w:rPr>
+            </w:pPr>
+            <w:proofErr w:type="gramStart"/>
+            <w:r>
+              <w:rPr>
+                <w:highlight w:val="green"/>
+              </w:rPr>
+              <w:t>confirmation(</w:t>
+            </w:r>
+            <w:proofErr w:type="gramEnd"/>
+            <w:r>
+              <w:rPr>
+                <w:highlight w:val="green"/>
+              </w:rPr>
+              <w:t>)</w:t>
             </w:r>
           </w:p>
           <w:p>
@@ -205,9 +219,35 @@
               </w:numPr>
               <w:ind w:left="572"/>
               <w:cnfStyle w:val="000000000000" w:firstRow="0" w:lastRow="0" w:firstColumn="0" w:lastColumn="0" w:oddVBand="0" w:evenVBand="0" w:oddHBand="0" w:evenHBand="0" w:firstRowFirstColumn="0" w:firstRowLastColumn="0" w:lastRowFirstColumn="0" w:lastRowLastColumn="0"/>
-            </w:pPr>
-            <w:r>
-              <w:t>submit() (local storage)</w:t>
+              <w:rPr>
+                <w:highlight w:val="yellow"/>
+              </w:rPr>
+            </w:pPr>
+            <w:proofErr w:type="gramStart"/>
+            <w:r>
+              <w:rPr>
+                <w:highlight w:val="yellow"/>
+              </w:rPr>
+              <w:t>submit(</w:t>
+            </w:r>
+            <w:proofErr w:type="gramEnd"/>
+            <w:r>
+              <w:rPr>
+                <w:highlight w:val="yellow"/>
+              </w:rPr>
+              <w:t>) (local storage)</w:t>
+            </w:r>
+            <w:r>
+              <w:rPr>
+                <w:highlight w:val="yellow"/>
+              </w:rPr>
+              <w:t xml:space="preserve"> JSON</w:t>
+            </w:r>
+            <w:r>
+              <w:rPr>
+                <w:highlight w:val="yellow"/>
+              </w:rPr>
+              <w:t>/ form reset</w:t>
             </w:r>
           </w:p>
           <w:p>
@@ -233,8 +273,14 @@
               </w:numPr>
               <w:ind w:left="572"/>
               <w:cnfStyle w:val="000000000000" w:firstRow="0" w:lastRow="0" w:firstColumn="0" w:lastColumn="0" w:oddVBand="0" w:evenVBand="0" w:oddHBand="0" w:evenHBand="0" w:firstRowFirstColumn="0" w:firstRowLastColumn="0" w:lastRowFirstColumn="0" w:lastRowLastColumn="0"/>
-            </w:pPr>
-            <w:r>
+              <w:rPr>
+                <w:highlight w:val="yellow"/>
+              </w:rPr>
+            </w:pPr>
+            <w:r>
+              <w:rPr>
+                <w:highlight w:val="yellow"/>
+              </w:rPr>
               <w:t>Retrieve local storage</w:t>
             </w:r>
           </w:p>
@@ -263,13 +309,7 @@
               <w:cnfStyle w:val="000000000000" w:firstRow="0" w:lastRow="0" w:firstColumn="0" w:lastColumn="0" w:oddVBand="0" w:evenVBand="0" w:oddHBand="0" w:evenHBand="0" w:firstRowFirstColumn="0" w:firstRowLastColumn="0" w:lastRowFirstColumn="0" w:lastRowLastColumn="0"/>
             </w:pPr>
             <w:r>
-              <w:t xml:space="preserve">Present </w:t>
-            </w:r>
-            <w:r>
-              <w:t xml:space="preserve">(part of) </w:t>
-            </w:r>
-            <w:r>
-              <w:t>submitted info</w:t>
+              <w:t>Present (part of) submitted info</w:t>
             </w:r>
           </w:p>
           <w:p>
@@ -281,8 +321,14 @@
               </w:numPr>
               <w:ind w:left="289" w:hanging="289"/>
               <w:cnfStyle w:val="000000000000" w:firstRow="0" w:lastRow="0" w:firstColumn="0" w:lastColumn="0" w:oddVBand="0" w:evenVBand="0" w:oddHBand="0" w:evenHBand="0" w:firstRowFirstColumn="0" w:firstRowLastColumn="0" w:lastRowFirstColumn="0" w:lastRowLastColumn="0"/>
-            </w:pPr>
-            <w:r>
+              <w:rPr>
+                <w:highlight w:val="green"/>
+              </w:rPr>
+            </w:pPr>
+            <w:r>
+              <w:rPr>
+                <w:highlight w:val="green"/>
+              </w:rPr>
               <w:t>Contact Us:</w:t>
             </w:r>
           </w:p>
@@ -297,6 +343,9 @@
               <w:cnfStyle w:val="000000000000" w:firstRow="0" w:lastRow="0" w:firstColumn="0" w:lastColumn="0" w:oddVBand="0" w:evenVBand="0" w:oddHBand="0" w:evenHBand="0" w:firstRowFirstColumn="0" w:firstRowLastColumn="0" w:lastRowFirstColumn="0" w:lastRowLastColumn="0"/>
             </w:pPr>
             <w:r>
+              <w:rPr>
+                <w:highlight w:val="green"/>
+              </w:rPr>
               <w:t>Message: thank you!</w:t>
             </w:r>
           </w:p>
@@ -340,6 +389,17 @@
             </w:pPr>
             <w:r>
               <w:t>Booking page: Subtotal and total</w:t>
+            </w:r>
+          </w:p>
+          <w:p>
+            <w:pPr>
+              <w:cnfStyle w:val="000000100000" w:firstRow="0" w:lastRow="0" w:firstColumn="0" w:lastColumn="0" w:oddVBand="0" w:evenVBand="0" w:oddHBand="1" w:evenHBand="0" w:firstRowFirstColumn="0" w:firstRowLastColumn="0" w:lastRowFirstColumn="0" w:lastRowLastColumn="0"/>
+            </w:pPr>
+            <w:r>
+              <w:rPr>
+                <w:highlight w:val="yellow"/>
+              </w:rPr>
+              <w:t>Form validation: Array of form elements, we loop to see if they’re empty</w:t>
             </w:r>
           </w:p>
         </w:tc>
@@ -440,8 +500,14 @@
                 <w:numId w:val="2"/>
               </w:numPr>
               <w:cnfStyle w:val="000000100000" w:firstRow="0" w:lastRow="0" w:firstColumn="0" w:lastColumn="0" w:oddVBand="0" w:evenVBand="0" w:oddHBand="1" w:evenHBand="0" w:firstRowFirstColumn="0" w:firstRowLastColumn="0" w:lastRowFirstColumn="0" w:lastRowLastColumn="0"/>
-            </w:pPr>
-            <w:r>
+              <w:rPr>
+                <w:highlight w:val="yellow"/>
+              </w:rPr>
+            </w:pPr>
+            <w:r>
+              <w:rPr>
+                <w:highlight w:val="yellow"/>
+              </w:rPr>
               <w:t>Verify all fields have values</w:t>
             </w:r>
           </w:p>
@@ -455,9 +521,15 @@
               <w:cnfStyle w:val="000000100000" w:firstRow="0" w:lastRow="0" w:firstColumn="0" w:lastColumn="0" w:oddVBand="0" w:evenVBand="0" w:oddHBand="1" w:evenHBand="0" w:firstRowFirstColumn="0" w:firstRowLastColumn="0" w:lastRowFirstColumn="0" w:lastRowLastColumn="0"/>
             </w:pPr>
             <w:r>
+              <w:rPr>
+                <w:highlight w:val="yellow"/>
+              </w:rPr>
               <w:t>Verify other aspects (regex</w:t>
             </w:r>
             <w:r>
+              <w:rPr>
+                <w:highlight w:val="yellow"/>
+              </w:rPr>
               <w:t>: email, name, postal code)</w:t>
             </w:r>
           </w:p>
@@ -517,14 +589,31 @@
               <w:spacing w:after="160" w:line="259" w:lineRule="auto"/>
               <w:ind w:left="572"/>
               <w:cnfStyle w:val="000000000000" w:firstRow="0" w:lastRow="0" w:firstColumn="0" w:lastColumn="0" w:oddVBand="0" w:evenVBand="0" w:oddHBand="0" w:evenHBand="0" w:firstRowFirstColumn="0" w:firstRowLastColumn="0" w:lastRowFirstColumn="0" w:lastRowLastColumn="0"/>
+              <w:rPr>
+                <w:highlight w:val="yellow"/>
+              </w:rPr>
             </w:pPr>
             <w:proofErr w:type="spellStart"/>
-            <w:r>
+            <w:proofErr w:type="gramStart"/>
+            <w:r>
+              <w:rPr>
+                <w:highlight w:val="yellow"/>
+              </w:rPr>
               <w:t>addChildren</w:t>
             </w:r>
             <w:proofErr w:type="spellEnd"/>
             <w:r>
-              <w:t>()</w:t>
+              <w:rPr>
+                <w:highlight w:val="yellow"/>
+              </w:rPr>
+              <w:t>(</w:t>
+            </w:r>
+            <w:proofErr w:type="gramEnd"/>
+            <w:r>
+              <w:rPr>
+                <w:highlight w:val="yellow"/>
+              </w:rPr>
+              <w:t>)</w:t>
             </w:r>
           </w:p>
           <w:p>
@@ -539,12 +628,26 @@
               <w:cnfStyle w:val="000000000000" w:firstRow="0" w:lastRow="0" w:firstColumn="0" w:lastColumn="0" w:oddVBand="0" w:evenVBand="0" w:oddHBand="0" w:evenHBand="0" w:firstRowFirstColumn="0" w:firstRowLastColumn="0" w:lastRowFirstColumn="0" w:lastRowLastColumn="0"/>
             </w:pPr>
             <w:proofErr w:type="spellStart"/>
-            <w:r>
+            <w:proofErr w:type="gramStart"/>
+            <w:r>
+              <w:rPr>
+                <w:highlight w:val="yellow"/>
+              </w:rPr>
               <w:t>addAdults</w:t>
             </w:r>
             <w:proofErr w:type="spellEnd"/>
             <w:r>
-              <w:t>()</w:t>
+              <w:rPr>
+                <w:highlight w:val="yellow"/>
+              </w:rPr>
+              <w:t>(</w:t>
+            </w:r>
+            <w:proofErr w:type="gramEnd"/>
+            <w:r>
+              <w:rPr>
+                <w:highlight w:val="yellow"/>
+              </w:rPr>
+              <w:t>)</w:t>
             </w:r>
           </w:p>
         </w:tc>
@@ -558,11 +661,7 @@
             <w:cnfStyle w:val="001000000000" w:firstRow="0" w:lastRow="0" w:firstColumn="1" w:lastColumn="0" w:oddVBand="0" w:evenVBand="0" w:oddHBand="0" w:evenHBand="0" w:firstRowFirstColumn="0" w:firstRowLastColumn="0" w:lastRowFirstColumn="0" w:lastRowLastColumn="0"/>
             <w:tcW w:w="714" w:type="pct"/>
           </w:tcPr>
-          <w:p>
-            <w:r>
-              <w:t>Case 7</w:t>
-            </w:r>
-          </w:p>
+          <w:p/>
         </w:tc>
         <w:tc>
           <w:tcPr>
@@ -626,6 +725,15 @@
             </w:pPr>
             <w:r>
               <w:t>This table</w:t>
+            </w:r>
+            <w:r>
+              <w:t xml:space="preserve"> </w:t>
+            </w:r>
+            <w:r>
+              <w:rPr>
+                <w:highlight w:val="yellow"/>
+              </w:rPr>
+              <w:t>-Present GIT workflow</w:t>
             </w:r>
           </w:p>
         </w:tc>
@@ -672,8 +780,14 @@
               <w:spacing w:after="160" w:line="259" w:lineRule="auto"/>
               <w:ind w:left="298" w:hanging="298"/>
               <w:cnfStyle w:val="000000100000" w:firstRow="0" w:lastRow="0" w:firstColumn="0" w:lastColumn="0" w:oddVBand="0" w:evenVBand="0" w:oddHBand="1" w:evenHBand="0" w:firstRowFirstColumn="0" w:firstRowLastColumn="0" w:lastRowFirstColumn="0" w:lastRowLastColumn="0"/>
-            </w:pPr>
-            <w:r>
+              <w:rPr>
+                <w:highlight w:val="green"/>
+              </w:rPr>
+            </w:pPr>
+            <w:r>
+              <w:rPr>
+                <w:highlight w:val="green"/>
+              </w:rPr>
               <w:t>Flash</w:t>
             </w:r>
           </w:p>
@@ -686,8 +800,14 @@
               </w:numPr>
               <w:ind w:left="581"/>
               <w:cnfStyle w:val="000000100000" w:firstRow="0" w:lastRow="0" w:firstColumn="0" w:lastColumn="0" w:oddVBand="0" w:evenVBand="0" w:oddHBand="1" w:evenHBand="0" w:firstRowFirstColumn="0" w:firstRowLastColumn="0" w:lastRowFirstColumn="0" w:lastRowLastColumn="0"/>
-            </w:pPr>
-            <w:r>
+              <w:rPr>
+                <w:highlight w:val="green"/>
+              </w:rPr>
+            </w:pPr>
+            <w:r>
+              <w:rPr>
+                <w:highlight w:val="green"/>
+              </w:rPr>
               <w:t>function change language</w:t>
             </w:r>
           </w:p>
@@ -701,8 +821,14 @@
               <w:spacing w:after="160" w:line="259" w:lineRule="auto"/>
               <w:ind w:left="298" w:hanging="298"/>
               <w:cnfStyle w:val="000000100000" w:firstRow="0" w:lastRow="0" w:firstColumn="0" w:lastColumn="0" w:oddVBand="0" w:evenVBand="0" w:oddHBand="1" w:evenHBand="0" w:firstRowFirstColumn="0" w:firstRowLastColumn="0" w:lastRowFirstColumn="0" w:lastRowLastColumn="0"/>
-            </w:pPr>
-            <w:r>
+              <w:rPr>
+                <w:highlight w:val="cyan"/>
+              </w:rPr>
+            </w:pPr>
+            <w:r>
+              <w:rPr>
+                <w:highlight w:val="cyan"/>
+              </w:rPr>
               <w:t>Activities:</w:t>
             </w:r>
           </w:p>
@@ -715,8 +841,14 @@
               </w:numPr>
               <w:ind w:left="572"/>
               <w:cnfStyle w:val="000000100000" w:firstRow="0" w:lastRow="0" w:firstColumn="0" w:lastColumn="0" w:oddVBand="0" w:evenVBand="0" w:oddHBand="1" w:evenHBand="0" w:firstRowFirstColumn="0" w:firstRowLastColumn="0" w:lastRowFirstColumn="0" w:lastRowLastColumn="0"/>
-            </w:pPr>
-            <w:r>
+              <w:rPr>
+                <w:highlight w:val="cyan"/>
+              </w:rPr>
+            </w:pPr>
+            <w:r>
+              <w:rPr>
+                <w:highlight w:val="cyan"/>
+              </w:rPr>
               <w:t>create page by Ajax</w:t>
             </w:r>
           </w:p>
@@ -771,9 +903,29 @@
               </w:numPr>
               <w:ind w:left="530"/>
               <w:cnfStyle w:val="000000100000" w:firstRow="0" w:lastRow="0" w:firstColumn="0" w:lastColumn="0" w:oddVBand="0" w:evenVBand="0" w:oddHBand="1" w:evenHBand="0" w:firstRowFirstColumn="0" w:firstRowLastColumn="0" w:lastRowFirstColumn="0" w:lastRowLastColumn="0"/>
-            </w:pPr>
-            <w:r>
+              <w:rPr>
+                <w:highlight w:val="cyan"/>
+              </w:rPr>
+            </w:pPr>
+            <w:r>
+              <w:rPr>
+                <w:highlight w:val="cyan"/>
+              </w:rPr>
               <w:t>Read a file that include info on launch dates</w:t>
+            </w:r>
+          </w:p>
+          <w:p>
+            <w:pPr>
+              <w:cnfStyle w:val="000000100000" w:firstRow="0" w:lastRow="0" w:firstColumn="0" w:lastColumn="0" w:oddVBand="0" w:evenVBand="0" w:oddHBand="1" w:evenHBand="0" w:firstRowFirstColumn="0" w:firstRowLastColumn="0" w:lastRowFirstColumn="0" w:lastRowLastColumn="0"/>
+            </w:pPr>
+            <w:r>
+              <w:rPr>
+                <w:highlight w:val="yellow"/>
+              </w:rPr>
+              <w:t>Twitter and Insta API with AJAX</w:t>
+            </w:r>
+            <w:r>
+              <w:tab/>
             </w:r>
           </w:p>
         </w:tc>
@@ -822,12 +974,23 @@
             <w:tcW w:w="3143" w:type="pct"/>
           </w:tcPr>
           <w:p>
-            <w:r>
+            <w:pPr>
+              <w:rPr>
+                <w:highlight w:val="lightGray"/>
+              </w:rPr>
+            </w:pPr>
+            <w:r>
+              <w:rPr>
+                <w:highlight w:val="lightGray"/>
+              </w:rPr>
               <w:t>FAQ: accordion</w:t>
             </w:r>
           </w:p>
           <w:p>
             <w:r>
+              <w:rPr>
+                <w:highlight w:val="lightGray"/>
+              </w:rPr>
               <w:t>Lang: toggle</w:t>
             </w:r>
           </w:p>
@@ -883,6 +1046,19 @@
         <w:t xml:space="preserve"> page</w:t>
       </w:r>
     </w:p>
+    <w:p>
+      <w:pPr>
+        <w:ind w:left="720" w:firstLine="720"/>
+      </w:pPr>
+    </w:p>
+    <w:p>
+      <w:pPr>
+        <w:ind w:left="720" w:firstLine="720"/>
+      </w:pPr>
+      <w:r>
+        <w:t xml:space="preserve">Fill info-&gt; success/confirm  </w:t>
+      </w:r>
+    </w:p>
     <w:sectPr>
       <w:pgSz w:w="12240" w:h="15840"/>
       <w:pgMar w:top="1440" w:right="1440" w:bottom="1440" w:left="1440" w:header="720" w:footer="720" w:gutter="0"/>
@@ -1011,7 +1187,7 @@
   <w:abstractNum w:abstractNumId="1" w15:restartNumberingAfterBreak="0">
     <w:nsid w:val="6D094468"/>
     <w:multiLevelType w:val="hybridMultilevel"/>
-    <w:tmpl w:val="30FA3094"/>
+    <w:tmpl w:val="DBAABD80"/>
     <w:lvl w:ilvl="0" w:tplc="04090001">
       <w:start w:val="1"/>
       <w:numFmt w:val="bullet"/>

</xml_diff>

<commit_message>
adding dom pic and changing doc
</commit_message>
<xml_diff>
--- a/NOTES/Summary of assigned features.docx
+++ b/NOTES/Summary of assigned features.docx
@@ -6,12 +6,20 @@
       <w:tblPr>
         <w:tblStyle w:val="ListTable6Colorful"/>
         <w:tblW w:w="5000" w:type="pct"/>
+        <w:tblBorders>
+          <w:top w:val="single" w:sz="4" w:space="0" w:color="auto"/>
+          <w:left w:val="single" w:sz="4" w:space="0" w:color="auto"/>
+          <w:bottom w:val="single" w:sz="4" w:space="0" w:color="auto"/>
+          <w:right w:val="single" w:sz="4" w:space="0" w:color="auto"/>
+          <w:insideH w:val="single" w:sz="4" w:space="0" w:color="auto"/>
+          <w:insideV w:val="single" w:sz="4" w:space="0" w:color="auto"/>
+        </w:tblBorders>
         <w:tblLook w:val="04A0" w:firstRow="1" w:lastRow="0" w:firstColumn="1" w:lastColumn="0" w:noHBand="0" w:noVBand="1"/>
       </w:tblPr>
       <w:tblGrid>
         <w:gridCol w:w="1336"/>
-        <w:gridCol w:w="2140"/>
-        <w:gridCol w:w="5884"/>
+        <w:gridCol w:w="2137"/>
+        <w:gridCol w:w="5877"/>
       </w:tblGrid>
       <w:tr>
         <w:trPr>
@@ -21,6 +29,10 @@
           <w:tcPr>
             <w:cnfStyle w:val="001000000000" w:firstRow="0" w:lastRow="0" w:firstColumn="1" w:lastColumn="0" w:oddVBand="0" w:evenVBand="0" w:oddHBand="0" w:evenHBand="0" w:firstRowFirstColumn="0" w:firstRowLastColumn="0" w:lastRowFirstColumn="0" w:lastRowLastColumn="0"/>
             <w:tcW w:w="714" w:type="pct"/>
+            <w:tcBorders>
+              <w:bottom w:val="none" w:sz="0" w:space="0" w:color="auto"/>
+            </w:tcBorders>
+            <w:shd w:val="clear" w:color="auto" w:fill="auto"/>
           </w:tcPr>
           <w:p>
             <w:r>
@@ -31,6 +43,10 @@
         <w:tc>
           <w:tcPr>
             <w:tcW w:w="1143" w:type="pct"/>
+            <w:tcBorders>
+              <w:bottom w:val="none" w:sz="0" w:space="0" w:color="auto"/>
+            </w:tcBorders>
+            <w:shd w:val="clear" w:color="auto" w:fill="auto"/>
           </w:tcPr>
           <w:p>
             <w:pPr>
@@ -44,6 +60,10 @@
         <w:tc>
           <w:tcPr>
             <w:tcW w:w="3143" w:type="pct"/>
+            <w:tcBorders>
+              <w:bottom w:val="none" w:sz="0" w:space="0" w:color="auto"/>
+            </w:tcBorders>
+            <w:shd w:val="clear" w:color="auto" w:fill="auto"/>
           </w:tcPr>
           <w:p>
             <w:pPr>
@@ -63,6 +83,7 @@
           <w:tcPr>
             <w:cnfStyle w:val="001000000000" w:firstRow="0" w:lastRow="0" w:firstColumn="1" w:lastColumn="0" w:oddVBand="0" w:evenVBand="0" w:oddHBand="0" w:evenHBand="0" w:firstRowFirstColumn="0" w:firstRowLastColumn="0" w:lastRowFirstColumn="0" w:lastRowLastColumn="0"/>
             <w:tcW w:w="714" w:type="pct"/>
+            <w:shd w:val="clear" w:color="auto" w:fill="auto"/>
           </w:tcPr>
           <w:p>
             <w:r>
@@ -73,6 +94,7 @@
         <w:tc>
           <w:tcPr>
             <w:tcW w:w="1143" w:type="pct"/>
+            <w:shd w:val="clear" w:color="auto" w:fill="auto"/>
           </w:tcPr>
           <w:p>
             <w:pPr>
@@ -86,6 +108,7 @@
         <w:tc>
           <w:tcPr>
             <w:tcW w:w="3143" w:type="pct"/>
+            <w:shd w:val="clear" w:color="auto" w:fill="auto"/>
           </w:tcPr>
           <w:p>
             <w:pPr>
@@ -141,6 +164,7 @@
           <w:tcPr>
             <w:cnfStyle w:val="001000000000" w:firstRow="0" w:lastRow="0" w:firstColumn="1" w:lastColumn="0" w:oddVBand="0" w:evenVBand="0" w:oddHBand="0" w:evenHBand="0" w:firstRowFirstColumn="0" w:firstRowLastColumn="0" w:lastRowFirstColumn="0" w:lastRowLastColumn="0"/>
             <w:tcW w:w="714" w:type="pct"/>
+            <w:shd w:val="clear" w:color="auto" w:fill="auto"/>
           </w:tcPr>
           <w:p>
             <w:r>
@@ -151,6 +175,7 @@
         <w:tc>
           <w:tcPr>
             <w:tcW w:w="1143" w:type="pct"/>
+            <w:shd w:val="clear" w:color="auto" w:fill="auto"/>
           </w:tcPr>
           <w:p>
             <w:pPr>
@@ -164,6 +189,7 @@
         <w:tc>
           <w:tcPr>
             <w:tcW w:w="3143" w:type="pct"/>
+            <w:shd w:val="clear" w:color="auto" w:fill="auto"/>
           </w:tcPr>
           <w:p>
             <w:pPr>
@@ -191,22 +217,13 @@
               </w:numPr>
               <w:ind w:left="572"/>
               <w:cnfStyle w:val="000000000000" w:firstRow="0" w:lastRow="0" w:firstColumn="0" w:lastColumn="0" w:oddVBand="0" w:evenVBand="0" w:oddHBand="0" w:evenHBand="0" w:firstRowFirstColumn="0" w:firstRowLastColumn="0" w:lastRowFirstColumn="0" w:lastRowLastColumn="0"/>
-              <w:rPr>
-                <w:highlight w:val="green"/>
-              </w:rPr>
             </w:pPr>
             <w:proofErr w:type="gramStart"/>
             <w:r>
-              <w:rPr>
-                <w:highlight w:val="green"/>
-              </w:rPr>
               <w:t>confirmation(</w:t>
             </w:r>
             <w:proofErr w:type="gramEnd"/>
             <w:r>
-              <w:rPr>
-                <w:highlight w:val="green"/>
-              </w:rPr>
               <w:t>)</w:t>
             </w:r>
           </w:p>
@@ -219,35 +236,14 @@
               </w:numPr>
               <w:ind w:left="572"/>
               <w:cnfStyle w:val="000000000000" w:firstRow="0" w:lastRow="0" w:firstColumn="0" w:lastColumn="0" w:oddVBand="0" w:evenVBand="0" w:oddHBand="0" w:evenHBand="0" w:firstRowFirstColumn="0" w:firstRowLastColumn="0" w:lastRowFirstColumn="0" w:lastRowLastColumn="0"/>
-              <w:rPr>
-                <w:highlight w:val="yellow"/>
-              </w:rPr>
             </w:pPr>
             <w:proofErr w:type="gramStart"/>
             <w:r>
-              <w:rPr>
-                <w:highlight w:val="yellow"/>
-              </w:rPr>
               <w:t>submit(</w:t>
             </w:r>
             <w:proofErr w:type="gramEnd"/>
             <w:r>
-              <w:rPr>
-                <w:highlight w:val="yellow"/>
-              </w:rPr>
               <w:t>) (local storage)</w:t>
-            </w:r>
-            <w:r>
-              <w:rPr>
-                <w:highlight w:val="yellow"/>
-              </w:rPr>
-              <w:t xml:space="preserve"> JSON</w:t>
-            </w:r>
-            <w:r>
-              <w:rPr>
-                <w:highlight w:val="yellow"/>
-              </w:rPr>
-              <w:t>/ form reset</w:t>
             </w:r>
           </w:p>
           <w:p>
@@ -273,14 +269,8 @@
               </w:numPr>
               <w:ind w:left="572"/>
               <w:cnfStyle w:val="000000000000" w:firstRow="0" w:lastRow="0" w:firstColumn="0" w:lastColumn="0" w:oddVBand="0" w:evenVBand="0" w:oddHBand="0" w:evenHBand="0" w:firstRowFirstColumn="0" w:firstRowLastColumn="0" w:lastRowFirstColumn="0" w:lastRowLastColumn="0"/>
-              <w:rPr>
-                <w:highlight w:val="yellow"/>
-              </w:rPr>
-            </w:pPr>
-            <w:r>
-              <w:rPr>
-                <w:highlight w:val="yellow"/>
-              </w:rPr>
+            </w:pPr>
+            <w:r>
               <w:t>Retrieve local storage</w:t>
             </w:r>
           </w:p>
@@ -321,14 +311,8 @@
               </w:numPr>
               <w:ind w:left="289" w:hanging="289"/>
               <w:cnfStyle w:val="000000000000" w:firstRow="0" w:lastRow="0" w:firstColumn="0" w:lastColumn="0" w:oddVBand="0" w:evenVBand="0" w:oddHBand="0" w:evenHBand="0" w:firstRowFirstColumn="0" w:firstRowLastColumn="0" w:lastRowFirstColumn="0" w:lastRowLastColumn="0"/>
-              <w:rPr>
-                <w:highlight w:val="green"/>
-              </w:rPr>
-            </w:pPr>
-            <w:r>
-              <w:rPr>
-                <w:highlight w:val="green"/>
-              </w:rPr>
+            </w:pPr>
+            <w:r>
               <w:t>Contact Us:</w:t>
             </w:r>
           </w:p>
@@ -343,9 +327,6 @@
               <w:cnfStyle w:val="000000000000" w:firstRow="0" w:lastRow="0" w:firstColumn="0" w:lastColumn="0" w:oddVBand="0" w:evenVBand="0" w:oddHBand="0" w:evenHBand="0" w:firstRowFirstColumn="0" w:firstRowLastColumn="0" w:lastRowFirstColumn="0" w:lastRowLastColumn="0"/>
             </w:pPr>
             <w:r>
-              <w:rPr>
-                <w:highlight w:val="green"/>
-              </w:rPr>
               <w:t>Message: thank you!</w:t>
             </w:r>
           </w:p>
@@ -359,6 +340,7 @@
           <w:tcPr>
             <w:cnfStyle w:val="001000000000" w:firstRow="0" w:lastRow="0" w:firstColumn="1" w:lastColumn="0" w:oddVBand="0" w:evenVBand="0" w:oddHBand="0" w:evenHBand="0" w:firstRowFirstColumn="0" w:firstRowLastColumn="0" w:lastRowFirstColumn="0" w:lastRowLastColumn="0"/>
             <w:tcW w:w="714" w:type="pct"/>
+            <w:shd w:val="clear" w:color="auto" w:fill="auto"/>
           </w:tcPr>
           <w:p>
             <w:r>
@@ -369,6 +351,7 @@
         <w:tc>
           <w:tcPr>
             <w:tcW w:w="1143" w:type="pct"/>
+            <w:shd w:val="clear" w:color="auto" w:fill="auto"/>
           </w:tcPr>
           <w:p>
             <w:pPr>
@@ -382,6 +365,7 @@
         <w:tc>
           <w:tcPr>
             <w:tcW w:w="3143" w:type="pct"/>
+            <w:shd w:val="clear" w:color="auto" w:fill="auto"/>
           </w:tcPr>
           <w:p>
             <w:pPr>
@@ -389,29 +373,6 @@
             </w:pPr>
             <w:r>
               <w:t>Booking page: Subtotal and total</w:t>
-            </w:r>
-          </w:p>
-          <w:p>
-            <w:pPr>
-              <w:cnfStyle w:val="000000100000" w:firstRow="0" w:lastRow="0" w:firstColumn="0" w:lastColumn="0" w:oddVBand="0" w:evenVBand="0" w:oddHBand="1" w:evenHBand="0" w:firstRowFirstColumn="0" w:firstRowLastColumn="0" w:lastRowFirstColumn="0" w:lastRowLastColumn="0"/>
-            </w:pPr>
-            <w:r>
-              <w:rPr>
-                <w:highlight w:val="yellow"/>
-              </w:rPr>
-              <w:t xml:space="preserve">Form validation: Array of form elements, we loop to see if they’re </w:t>
-            </w:r>
-            <w:r>
-              <w:rPr>
-                <w:highlight w:val="yellow"/>
-              </w:rPr>
-              <w:t>empty</w:t>
-            </w:r>
-            <w:r>
-              <w:rPr>
-                <w:highlight w:val="yellow"/>
-              </w:rPr>
-              <w:t xml:space="preserve"> or invalid</w:t>
             </w:r>
           </w:p>
         </w:tc>
@@ -421,6 +382,7 @@
           <w:tcPr>
             <w:cnfStyle w:val="001000000000" w:firstRow="0" w:lastRow="0" w:firstColumn="1" w:lastColumn="0" w:oddVBand="0" w:evenVBand="0" w:oddHBand="0" w:evenHBand="0" w:firstRowFirstColumn="0" w:firstRowLastColumn="0" w:lastRowFirstColumn="0" w:lastRowLastColumn="0"/>
             <w:tcW w:w="714" w:type="pct"/>
+            <w:shd w:val="clear" w:color="auto" w:fill="auto"/>
           </w:tcPr>
           <w:p>
             <w:r>
@@ -431,6 +393,7 @@
         <w:tc>
           <w:tcPr>
             <w:tcW w:w="1143" w:type="pct"/>
+            <w:shd w:val="clear" w:color="auto" w:fill="auto"/>
           </w:tcPr>
           <w:p>
             <w:pPr>
@@ -444,6 +407,7 @@
         <w:tc>
           <w:tcPr>
             <w:tcW w:w="3143" w:type="pct"/>
+            <w:shd w:val="clear" w:color="auto" w:fill="auto"/>
           </w:tcPr>
           <w:p>
             <w:pPr>
@@ -469,6 +433,7 @@
           <w:tcPr>
             <w:cnfStyle w:val="001000000000" w:firstRow="0" w:lastRow="0" w:firstColumn="1" w:lastColumn="0" w:oddVBand="0" w:evenVBand="0" w:oddHBand="0" w:evenHBand="0" w:firstRowFirstColumn="0" w:firstRowLastColumn="0" w:lastRowFirstColumn="0" w:lastRowLastColumn="0"/>
             <w:tcW w:w="714" w:type="pct"/>
+            <w:shd w:val="clear" w:color="auto" w:fill="auto"/>
           </w:tcPr>
           <w:p>
             <w:r>
@@ -479,6 +444,7 @@
         <w:tc>
           <w:tcPr>
             <w:tcW w:w="1143" w:type="pct"/>
+            <w:shd w:val="clear" w:color="auto" w:fill="auto"/>
           </w:tcPr>
           <w:p>
             <w:pPr>
@@ -492,6 +458,7 @@
         <w:tc>
           <w:tcPr>
             <w:tcW w:w="3143" w:type="pct"/>
+            <w:shd w:val="clear" w:color="auto" w:fill="auto"/>
           </w:tcPr>
           <w:p>
             <w:pPr>
@@ -512,14 +479,8 @@
                 <w:numId w:val="2"/>
               </w:numPr>
               <w:cnfStyle w:val="000000100000" w:firstRow="0" w:lastRow="0" w:firstColumn="0" w:lastColumn="0" w:oddVBand="0" w:evenVBand="0" w:oddHBand="1" w:evenHBand="0" w:firstRowFirstColumn="0" w:firstRowLastColumn="0" w:lastRowFirstColumn="0" w:lastRowLastColumn="0"/>
-              <w:rPr>
-                <w:highlight w:val="yellow"/>
-              </w:rPr>
-            </w:pPr>
-            <w:r>
-              <w:rPr>
-                <w:highlight w:val="yellow"/>
-              </w:rPr>
+            </w:pPr>
+            <w:r>
               <w:t>Verify all fields have values</w:t>
             </w:r>
           </w:p>
@@ -533,15 +494,9 @@
               <w:cnfStyle w:val="000000100000" w:firstRow="0" w:lastRow="0" w:firstColumn="0" w:lastColumn="0" w:oddVBand="0" w:evenVBand="0" w:oddHBand="1" w:evenHBand="0" w:firstRowFirstColumn="0" w:firstRowLastColumn="0" w:lastRowFirstColumn="0" w:lastRowLastColumn="0"/>
             </w:pPr>
             <w:r>
-              <w:rPr>
-                <w:highlight w:val="yellow"/>
-              </w:rPr>
               <w:t>Verify other aspects (regex</w:t>
             </w:r>
             <w:r>
-              <w:rPr>
-                <w:highlight w:val="yellow"/>
-              </w:rPr>
               <w:t>: email, name, postal code)</w:t>
             </w:r>
           </w:p>
@@ -552,6 +507,7 @@
           <w:tcPr>
             <w:cnfStyle w:val="001000000000" w:firstRow="0" w:lastRow="0" w:firstColumn="1" w:lastColumn="0" w:oddVBand="0" w:evenVBand="0" w:oddHBand="0" w:evenHBand="0" w:firstRowFirstColumn="0" w:firstRowLastColumn="0" w:lastRowFirstColumn="0" w:lastRowLastColumn="0"/>
             <w:tcW w:w="714" w:type="pct"/>
+            <w:shd w:val="clear" w:color="auto" w:fill="auto"/>
           </w:tcPr>
           <w:p>
             <w:r>
@@ -562,6 +518,7 @@
         <w:tc>
           <w:tcPr>
             <w:tcW w:w="1143" w:type="pct"/>
+            <w:shd w:val="clear" w:color="auto" w:fill="auto"/>
           </w:tcPr>
           <w:p>
             <w:pPr>
@@ -575,6 +532,7 @@
         <w:tc>
           <w:tcPr>
             <w:tcW w:w="3143" w:type="pct"/>
+            <w:shd w:val="clear" w:color="auto" w:fill="auto"/>
           </w:tcPr>
           <w:p>
             <w:pPr>
@@ -601,30 +559,18 @@
               <w:spacing w:after="160" w:line="259" w:lineRule="auto"/>
               <w:ind w:left="572"/>
               <w:cnfStyle w:val="000000000000" w:firstRow="0" w:lastRow="0" w:firstColumn="0" w:lastColumn="0" w:oddVBand="0" w:evenVBand="0" w:oddHBand="0" w:evenHBand="0" w:firstRowFirstColumn="0" w:firstRowLastColumn="0" w:lastRowFirstColumn="0" w:lastRowLastColumn="0"/>
-              <w:rPr>
-                <w:highlight w:val="yellow"/>
-              </w:rPr>
             </w:pPr>
             <w:proofErr w:type="spellStart"/>
             <w:proofErr w:type="gramStart"/>
             <w:r>
-              <w:rPr>
-                <w:highlight w:val="yellow"/>
-              </w:rPr>
               <w:t>addChildren</w:t>
             </w:r>
             <w:proofErr w:type="spellEnd"/>
             <w:r>
-              <w:rPr>
-                <w:highlight w:val="yellow"/>
-              </w:rPr>
               <w:t>(</w:t>
             </w:r>
             <w:proofErr w:type="gramEnd"/>
             <w:r>
-              <w:rPr>
-                <w:highlight w:val="yellow"/>
-              </w:rPr>
               <w:t>)</w:t>
             </w:r>
           </w:p>
@@ -642,42 +588,15 @@
             <w:proofErr w:type="spellStart"/>
             <w:proofErr w:type="gramStart"/>
             <w:r>
-              <w:rPr>
-                <w:highlight w:val="yellow"/>
-              </w:rPr>
               <w:t>addAdults</w:t>
             </w:r>
             <w:proofErr w:type="spellEnd"/>
             <w:r>
-              <w:rPr>
-                <w:highlight w:val="yellow"/>
-              </w:rPr>
               <w:t>(</w:t>
             </w:r>
             <w:proofErr w:type="gramEnd"/>
             <w:r>
-              <w:rPr>
-                <w:highlight w:val="yellow"/>
-              </w:rPr>
               <w:t>)</w:t>
-            </w:r>
-          </w:p>
-          <w:p>
-            <w:pPr>
-              <w:pStyle w:val="ListParagraph"/>
-              <w:numPr>
-                <w:ilvl w:val="0"/>
-                <w:numId w:val="1"/>
-              </w:numPr>
-              <w:spacing w:after="160" w:line="259" w:lineRule="auto"/>
-              <w:ind w:left="247" w:hanging="247"/>
-              <w:cnfStyle w:val="000000000000" w:firstRow="0" w:lastRow="0" w:firstColumn="0" w:lastColumn="0" w:oddVBand="0" w:evenVBand="0" w:oddHBand="0" w:evenHBand="0" w:firstRowFirstColumn="0" w:firstRowLastColumn="0" w:lastRowFirstColumn="0" w:lastRowLastColumn="0"/>
-            </w:pPr>
-            <w:r>
-              <w:rPr>
-                <w:highlight w:val="yellow"/>
-              </w:rPr>
-              <w:t>Add payment info</w:t>
             </w:r>
           </w:p>
         </w:tc>
@@ -690,12 +609,18 @@
           <w:tcPr>
             <w:cnfStyle w:val="001000000000" w:firstRow="0" w:lastRow="0" w:firstColumn="1" w:lastColumn="0" w:oddVBand="0" w:evenVBand="0" w:oddHBand="0" w:evenHBand="0" w:firstRowFirstColumn="0" w:firstRowLastColumn="0" w:lastRowFirstColumn="0" w:lastRowLastColumn="0"/>
             <w:tcW w:w="714" w:type="pct"/>
-          </w:tcPr>
-          <w:p/>
+            <w:shd w:val="clear" w:color="auto" w:fill="auto"/>
+          </w:tcPr>
+          <w:p>
+            <w:r>
+              <w:t>Case 7</w:t>
+            </w:r>
+          </w:p>
         </w:tc>
         <w:tc>
           <w:tcPr>
             <w:tcW w:w="1143" w:type="pct"/>
+            <w:shd w:val="clear" w:color="auto" w:fill="auto"/>
           </w:tcPr>
           <w:p>
             <w:pPr>
@@ -709,6 +634,7 @@
         <w:tc>
           <w:tcPr>
             <w:tcW w:w="3143" w:type="pct"/>
+            <w:shd w:val="clear" w:color="auto" w:fill="auto"/>
           </w:tcPr>
           <w:p>
             <w:pPr>
@@ -725,6 +651,7 @@
           <w:tcPr>
             <w:cnfStyle w:val="001000000000" w:firstRow="0" w:lastRow="0" w:firstColumn="1" w:lastColumn="0" w:oddVBand="0" w:evenVBand="0" w:oddHBand="0" w:evenHBand="0" w:firstRowFirstColumn="0" w:firstRowLastColumn="0" w:lastRowFirstColumn="0" w:lastRowLastColumn="0"/>
             <w:tcW w:w="714" w:type="pct"/>
+            <w:shd w:val="clear" w:color="auto" w:fill="auto"/>
           </w:tcPr>
           <w:p>
             <w:r>
@@ -735,6 +662,7 @@
         <w:tc>
           <w:tcPr>
             <w:tcW w:w="1143" w:type="pct"/>
+            <w:shd w:val="clear" w:color="auto" w:fill="auto"/>
           </w:tcPr>
           <w:p>
             <w:pPr>
@@ -748,6 +676,7 @@
         <w:tc>
           <w:tcPr>
             <w:tcW w:w="3143" w:type="pct"/>
+            <w:shd w:val="clear" w:color="auto" w:fill="auto"/>
           </w:tcPr>
           <w:p>
             <w:pPr>
@@ -755,15 +684,6 @@
             </w:pPr>
             <w:r>
               <w:t>This table</w:t>
-            </w:r>
-            <w:r>
-              <w:t xml:space="preserve"> </w:t>
-            </w:r>
-            <w:r>
-              <w:rPr>
-                <w:highlight w:val="yellow"/>
-              </w:rPr>
-              <w:t>-Present GIT workflow</w:t>
             </w:r>
           </w:p>
         </w:tc>
@@ -776,6 +696,7 @@
           <w:tcPr>
             <w:cnfStyle w:val="001000000000" w:firstRow="0" w:lastRow="0" w:firstColumn="1" w:lastColumn="0" w:oddVBand="0" w:evenVBand="0" w:oddHBand="0" w:evenHBand="0" w:firstRowFirstColumn="0" w:firstRowLastColumn="0" w:lastRowFirstColumn="0" w:lastRowLastColumn="0"/>
             <w:tcW w:w="714" w:type="pct"/>
+            <w:shd w:val="clear" w:color="auto" w:fill="auto"/>
           </w:tcPr>
           <w:p>
             <w:r>
@@ -786,6 +707,7 @@
         <w:tc>
           <w:tcPr>
             <w:tcW w:w="1143" w:type="pct"/>
+            <w:shd w:val="clear" w:color="auto" w:fill="auto"/>
           </w:tcPr>
           <w:p>
             <w:pPr>
@@ -799,6 +721,7 @@
         <w:tc>
           <w:tcPr>
             <w:tcW w:w="3143" w:type="pct"/>
+            <w:shd w:val="clear" w:color="auto" w:fill="auto"/>
           </w:tcPr>
           <w:p>
             <w:pPr>
@@ -810,14 +733,8 @@
               <w:spacing w:after="160" w:line="259" w:lineRule="auto"/>
               <w:ind w:left="298" w:hanging="298"/>
               <w:cnfStyle w:val="000000100000" w:firstRow="0" w:lastRow="0" w:firstColumn="0" w:lastColumn="0" w:oddVBand="0" w:evenVBand="0" w:oddHBand="1" w:evenHBand="0" w:firstRowFirstColumn="0" w:firstRowLastColumn="0" w:lastRowFirstColumn="0" w:lastRowLastColumn="0"/>
-              <w:rPr>
-                <w:highlight w:val="green"/>
-              </w:rPr>
-            </w:pPr>
-            <w:r>
-              <w:rPr>
-                <w:highlight w:val="green"/>
-              </w:rPr>
+            </w:pPr>
+            <w:r>
               <w:t>Flash</w:t>
             </w:r>
           </w:p>
@@ -830,14 +747,8 @@
               </w:numPr>
               <w:ind w:left="581"/>
               <w:cnfStyle w:val="000000100000" w:firstRow="0" w:lastRow="0" w:firstColumn="0" w:lastColumn="0" w:oddVBand="0" w:evenVBand="0" w:oddHBand="1" w:evenHBand="0" w:firstRowFirstColumn="0" w:firstRowLastColumn="0" w:lastRowFirstColumn="0" w:lastRowLastColumn="0"/>
-              <w:rPr>
-                <w:highlight w:val="green"/>
-              </w:rPr>
-            </w:pPr>
-            <w:r>
-              <w:rPr>
-                <w:highlight w:val="green"/>
-              </w:rPr>
+            </w:pPr>
+            <w:r>
               <w:t>function change language</w:t>
             </w:r>
           </w:p>
@@ -851,14 +762,8 @@
               <w:spacing w:after="160" w:line="259" w:lineRule="auto"/>
               <w:ind w:left="298" w:hanging="298"/>
               <w:cnfStyle w:val="000000100000" w:firstRow="0" w:lastRow="0" w:firstColumn="0" w:lastColumn="0" w:oddVBand="0" w:evenVBand="0" w:oddHBand="1" w:evenHBand="0" w:firstRowFirstColumn="0" w:firstRowLastColumn="0" w:lastRowFirstColumn="0" w:lastRowLastColumn="0"/>
-              <w:rPr>
-                <w:highlight w:val="cyan"/>
-              </w:rPr>
-            </w:pPr>
-            <w:r>
-              <w:rPr>
-                <w:highlight w:val="cyan"/>
-              </w:rPr>
+            </w:pPr>
+            <w:r>
               <w:t>Activities:</w:t>
             </w:r>
           </w:p>
@@ -871,14 +776,8 @@
               </w:numPr>
               <w:ind w:left="572"/>
               <w:cnfStyle w:val="000000100000" w:firstRow="0" w:lastRow="0" w:firstColumn="0" w:lastColumn="0" w:oddVBand="0" w:evenVBand="0" w:oddHBand="1" w:evenHBand="0" w:firstRowFirstColumn="0" w:firstRowLastColumn="0" w:lastRowFirstColumn="0" w:lastRowLastColumn="0"/>
-              <w:rPr>
-                <w:highlight w:val="cyan"/>
-              </w:rPr>
-            </w:pPr>
-            <w:r>
-              <w:rPr>
-                <w:highlight w:val="cyan"/>
-              </w:rPr>
+            </w:pPr>
+            <w:r>
               <w:t>create page by Ajax</w:t>
             </w:r>
           </w:p>
@@ -933,149 +832,269 @@
               </w:numPr>
               <w:ind w:left="530"/>
               <w:cnfStyle w:val="000000100000" w:firstRow="0" w:lastRow="0" w:firstColumn="0" w:lastColumn="0" w:oddVBand="0" w:evenVBand="0" w:oddHBand="1" w:evenHBand="0" w:firstRowFirstColumn="0" w:firstRowLastColumn="0" w:lastRowFirstColumn="0" w:lastRowLastColumn="0"/>
-              <w:rPr>
-                <w:highlight w:val="cyan"/>
-              </w:rPr>
-            </w:pPr>
-            <w:r>
-              <w:rPr>
-                <w:highlight w:val="cyan"/>
-              </w:rPr>
+            </w:pPr>
+            <w:r>
               <w:t>Read a file that include info on launch dates</w:t>
             </w:r>
           </w:p>
-          <w:p>
-            <w:pPr>
-              <w:cnfStyle w:val="000000100000" w:firstRow="0" w:lastRow="0" w:firstColumn="0" w:lastColumn="0" w:oddVBand="0" w:evenVBand="0" w:oddHBand="1" w:evenHBand="0" w:firstRowFirstColumn="0" w:firstRowLastColumn="0" w:lastRowFirstColumn="0" w:lastRowLastColumn="0"/>
-            </w:pPr>
-            <w:r>
-              <w:rPr>
-                <w:highlight w:val="yellow"/>
-              </w:rPr>
-              <w:t>Twitter and Insta API with AJAX</w:t>
-            </w:r>
-            <w:r>
-              <w:tab/>
+        </w:tc>
+      </w:tr>
+      <w:tr>
+        <w:tc>
+          <w:tcPr>
+            <w:cnfStyle w:val="001000000000" w:firstRow="0" w:lastRow="0" w:firstColumn="1" w:lastColumn="0" w:oddVBand="0" w:evenVBand="0" w:oddHBand="0" w:evenHBand="0" w:firstRowFirstColumn="0" w:firstRowLastColumn="0" w:lastRowFirstColumn="0" w:lastRowLastColumn="0"/>
+            <w:tcW w:w="714" w:type="pct"/>
+            <w:shd w:val="clear" w:color="auto" w:fill="auto"/>
+          </w:tcPr>
+          <w:p>
+            <w:r>
+              <w:t>Case 10</w:t>
+            </w:r>
+          </w:p>
+        </w:tc>
+        <w:tc>
+          <w:tcPr>
+            <w:tcW w:w="1143" w:type="pct"/>
+            <w:shd w:val="clear" w:color="auto" w:fill="auto"/>
+          </w:tcPr>
+          <w:p>
+            <w:pPr>
+              <w:cnfStyle w:val="000000000000" w:firstRow="0" w:lastRow="0" w:firstColumn="0" w:lastColumn="0" w:oddVBand="0" w:evenVBand="0" w:oddHBand="0" w:evenHBand="0" w:firstRowFirstColumn="0" w:firstRowLastColumn="0" w:lastRowFirstColumn="0" w:lastRowLastColumn="0"/>
+            </w:pPr>
+            <w:r>
+              <w:t>jQuery</w:t>
+            </w:r>
+          </w:p>
+        </w:tc>
+        <w:tc>
+          <w:tcPr>
+            <w:tcW w:w="3143" w:type="pct"/>
+            <w:shd w:val="clear" w:color="auto" w:fill="auto"/>
+          </w:tcPr>
+          <w:p>
+            <w:pPr>
+              <w:cnfStyle w:val="000000000000" w:firstRow="0" w:lastRow="0" w:firstColumn="0" w:lastColumn="0" w:oddVBand="0" w:evenVBand="0" w:oddHBand="0" w:evenHBand="0" w:firstRowFirstColumn="0" w:firstRowLastColumn="0" w:lastRowFirstColumn="0" w:lastRowLastColumn="0"/>
+            </w:pPr>
+            <w:r>
+              <w:t>FAQ: accordion</w:t>
+            </w:r>
+          </w:p>
+          <w:p>
+            <w:pPr>
+              <w:pStyle w:val="ListParagraph"/>
+              <w:numPr>
+                <w:ilvl w:val="0"/>
+                <w:numId w:val="1"/>
+              </w:numPr>
+              <w:ind w:left="298" w:hanging="298"/>
+              <w:cnfStyle w:val="000000000000" w:firstRow="0" w:lastRow="0" w:firstColumn="0" w:lastColumn="0" w:oddVBand="0" w:evenVBand="0" w:oddHBand="0" w:evenHBand="0" w:firstRowFirstColumn="0" w:firstRowLastColumn="0" w:lastRowFirstColumn="0" w:lastRowLastColumn="0"/>
+            </w:pPr>
+            <w:r>
+              <w:t>Lang: toggle</w:t>
             </w:r>
           </w:p>
         </w:tc>
       </w:tr>
     </w:tbl>
+    <w:p/>
     <w:p>
+      <w:pPr>
+        <w:rPr>
+          <w:b/>
+          <w:bCs/>
+        </w:rPr>
+      </w:pPr>
       <w:r>
-        <w:br w:type="page"/>
+        <w:rPr>
+          <w:b/>
+          <w:bCs/>
+        </w:rPr>
+        <w:t xml:space="preserve">Requirements </w:t>
+      </w:r>
+      <w:proofErr w:type="spellStart"/>
+      <w:r>
+        <w:rPr>
+          <w:b/>
+          <w:bCs/>
+        </w:rPr>
+        <w:t>fullfillment</w:t>
+      </w:r>
+      <w:proofErr w:type="spellEnd"/>
+      <w:r>
+        <w:rPr>
+          <w:b/>
+          <w:bCs/>
+        </w:rPr>
+        <w:t xml:space="preserve">: </w:t>
       </w:r>
     </w:p>
     <w:tbl>
       <w:tblPr>
         <w:tblStyle w:val="TableGrid"/>
-        <w:tblW w:w="5000" w:type="pct"/>
+        <w:tblW w:w="0" w:type="auto"/>
+        <w:tblInd w:w="-5" w:type="dxa"/>
         <w:tblLook w:val="04A0" w:firstRow="1" w:lastRow="0" w:firstColumn="1" w:lastColumn="0" w:noHBand="0" w:noVBand="1"/>
       </w:tblPr>
       <w:tblGrid>
-        <w:gridCol w:w="1336"/>
-        <w:gridCol w:w="2137"/>
-        <w:gridCol w:w="5877"/>
+        <w:gridCol w:w="1418"/>
+        <w:gridCol w:w="7937"/>
       </w:tblGrid>
       <w:tr>
         <w:tc>
           <w:tcPr>
-            <w:tcW w:w="714" w:type="pct"/>
-          </w:tcPr>
-          <w:p>
-            <w:r>
-              <w:lastRenderedPageBreak/>
-              <w:t>Case 10</w:t>
-            </w:r>
-          </w:p>
-        </w:tc>
-        <w:tc>
-          <w:tcPr>
-            <w:tcW w:w="1143" w:type="pct"/>
-          </w:tcPr>
-          <w:p>
-            <w:r>
-              <w:t>jQuery</w:t>
-            </w:r>
-          </w:p>
-        </w:tc>
-        <w:tc>
-          <w:tcPr>
-            <w:tcW w:w="3143" w:type="pct"/>
+            <w:tcW w:w="1418" w:type="dxa"/>
+            <w:shd w:val="clear" w:color="auto" w:fill="auto"/>
           </w:tcPr>
           <w:p>
             <w:pPr>
               <w:rPr>
-                <w:highlight w:val="lightGray"/>
+                <w:b/>
+                <w:bCs/>
               </w:rPr>
             </w:pPr>
             <w:r>
               <w:rPr>
-                <w:highlight w:val="lightGray"/>
+                <w:b/>
+                <w:bCs/>
               </w:rPr>
-              <w:t>FAQ: accordion</w:t>
-            </w:r>
-          </w:p>
-          <w:p>
-            <w:r>
+              <w:t>ALI</w:t>
+            </w:r>
+          </w:p>
+        </w:tc>
+        <w:tc>
+          <w:tcPr>
+            <w:tcW w:w="7937" w:type="dxa"/>
+            <w:shd w:val="clear" w:color="auto" w:fill="auto"/>
+          </w:tcPr>
+          <w:p>
+            <w:r>
+              <w:t xml:space="preserve">Validation --&gt; case 2, 3, 5 (talk about UI </w:t>
+            </w:r>
+            <w:proofErr w:type="spellStart"/>
+            <w:r>
+              <w:t>funcition</w:t>
+            </w:r>
+            <w:proofErr w:type="spellEnd"/>
+            <w:r>
+              <w:t xml:space="preserve"> </w:t>
+            </w:r>
+            <w:r>
+              <w:t>Array and loop</w:t>
+            </w:r>
+            <w:r>
+              <w:t>,</w:t>
+            </w:r>
+            <w:r>
+              <w:t xml:space="preserve"> Form validation) </w:t>
+            </w:r>
+          </w:p>
+          <w:p>
+            <w:proofErr w:type="spellStart"/>
+            <w:r>
+              <w:t>Addadult</w:t>
+            </w:r>
+            <w:proofErr w:type="spellEnd"/>
+            <w:r>
+              <w:t>-&gt;case 6</w:t>
+            </w:r>
+          </w:p>
+        </w:tc>
+      </w:tr>
+      <w:tr>
+        <w:tc>
+          <w:tcPr>
+            <w:tcW w:w="1418" w:type="dxa"/>
+            <w:shd w:val="clear" w:color="auto" w:fill="auto"/>
+          </w:tcPr>
+          <w:p>
+            <w:pPr>
               <w:rPr>
-                <w:highlight w:val="lightGray"/>
+                <w:b/>
+                <w:bCs/>
               </w:rPr>
-              <w:t>Lang: toggle</w:t>
+            </w:pPr>
+            <w:r>
+              <w:rPr>
+                <w:b/>
+                <w:bCs/>
+              </w:rPr>
+              <w:t>DMITRY</w:t>
+            </w:r>
+          </w:p>
+        </w:tc>
+        <w:tc>
+          <w:tcPr>
+            <w:tcW w:w="7937" w:type="dxa"/>
+            <w:shd w:val="clear" w:color="auto" w:fill="auto"/>
+          </w:tcPr>
+          <w:p>
+            <w:r>
+              <w:t xml:space="preserve">DOM Tree--&gt;case 4 </w:t>
+            </w:r>
+          </w:p>
+          <w:p>
+            <w:r>
+              <w:t>Local Storage--&gt; 2,3,6</w:t>
+            </w:r>
+          </w:p>
+        </w:tc>
+      </w:tr>
+      <w:tr>
+        <w:tc>
+          <w:tcPr>
+            <w:tcW w:w="1418" w:type="dxa"/>
+            <w:shd w:val="clear" w:color="auto" w:fill="auto"/>
+          </w:tcPr>
+          <w:p>
+            <w:pPr>
+              <w:rPr>
+                <w:b/>
+                <w:bCs/>
+              </w:rPr>
+            </w:pPr>
+            <w:r>
+              <w:rPr>
+                <w:b/>
+                <w:bCs/>
+              </w:rPr>
+              <w:t>RAMI</w:t>
+            </w:r>
+          </w:p>
+        </w:tc>
+        <w:tc>
+          <w:tcPr>
+            <w:tcW w:w="7937" w:type="dxa"/>
+            <w:shd w:val="clear" w:color="auto" w:fill="auto"/>
+          </w:tcPr>
+          <w:p>
+            <w:r>
+              <w:t xml:space="preserve">AJAX Nav --&gt; case 9, 10 </w:t>
+            </w:r>
+          </w:p>
+          <w:p>
+            <w:r>
+              <w:t xml:space="preserve">Twitter </w:t>
+            </w:r>
+            <w:proofErr w:type="spellStart"/>
+            <w:r>
+              <w:t>APi</w:t>
+            </w:r>
+            <w:proofErr w:type="spellEnd"/>
+            <w:r>
+              <w:t xml:space="preserve"> SendGrid API (</w:t>
+            </w:r>
+            <w:proofErr w:type="spellStart"/>
+            <w:r>
+              <w:t>heroku</w:t>
+            </w:r>
+            <w:proofErr w:type="spellEnd"/>
+            <w:r>
+              <w:t>)</w:t>
             </w:r>
           </w:p>
         </w:tc>
       </w:tr>
     </w:tbl>
-    <w:p/>
-    <w:p>
-      <w:r>
-        <w:t>Booking</w:t>
-      </w:r>
-      <w:r>
-        <w:t xml:space="preserve"> form -&gt; add adults/children</w:t>
-      </w:r>
-    </w:p>
-    <w:p>
-      <w:pPr>
-        <w:ind w:firstLine="720"/>
-      </w:pPr>
-      <w:r>
-        <w:t xml:space="preserve"> -&gt;</w:t>
-      </w:r>
-      <w:r>
-        <w:t xml:space="preserve"> info page -&gt;</w:t>
-      </w:r>
-      <w:r>
-        <w:t xml:space="preserve"> fill info -&gt; confirmation</w:t>
-      </w:r>
-      <w:r>
-        <w:t xml:space="preserve"> -&gt; </w:t>
-      </w:r>
-      <w:r>
-        <w:t>L</w:t>
-      </w:r>
-      <w:r>
-        <w:t>ocal</w:t>
-      </w:r>
-      <w:r>
-        <w:t xml:space="preserve"> </w:t>
-      </w:r>
-      <w:r>
-        <w:t>Storage</w:t>
-      </w:r>
-    </w:p>
-    <w:p>
-      <w:pPr>
-        <w:ind w:left="720" w:firstLine="720"/>
-      </w:pPr>
-      <w:r>
-        <w:t>-&gt; successful</w:t>
-      </w:r>
-      <w:r>
-        <w:t xml:space="preserve"> page</w:t>
-      </w:r>
-    </w:p>
     <w:p>
       <w:pPr>
         <w:ind w:left="720" w:firstLine="720"/>
@@ -1083,13 +1102,342 @@
     </w:p>
     <w:p>
       <w:pPr>
+        <w:spacing w:after="0" w:line="240" w:lineRule="auto"/>
         <w:ind w:left="720" w:firstLine="720"/>
       </w:pPr>
+    </w:p>
+    <w:p>
+      <w:pPr>
+        <w:spacing w:after="0" w:line="240" w:lineRule="auto"/>
+        <w:ind w:left="720" w:firstLine="720"/>
+      </w:pPr>
+    </w:p>
+    <w:p>
+      <w:pPr>
+        <w:spacing w:after="0" w:line="240" w:lineRule="auto"/>
+        <w:rPr>
+          <w:b/>
+          <w:bCs/>
+        </w:rPr>
+      </w:pPr>
       <w:r>
-        <w:t xml:space="preserve">Fill info-&gt; success/confirm  </w:t>
+        <w:rPr>
+          <w:b/>
+          <w:bCs/>
+        </w:rPr>
+        <w:lastRenderedPageBreak/>
+        <w:t>Order of presentation:</w:t>
       </w:r>
     </w:p>
+    <w:p>
+      <w:pPr>
+        <w:spacing w:after="0" w:line="240" w:lineRule="auto"/>
+        <w:ind w:left="720" w:firstLine="720"/>
+      </w:pPr>
+    </w:p>
+    <w:tbl>
+      <w:tblPr>
+        <w:tblStyle w:val="PlainTable4"/>
+        <w:tblW w:w="9351" w:type="dxa"/>
+        <w:tblBorders>
+          <w:top w:val="single" w:sz="4" w:space="0" w:color="auto"/>
+          <w:left w:val="single" w:sz="4" w:space="0" w:color="auto"/>
+          <w:bottom w:val="single" w:sz="4" w:space="0" w:color="auto"/>
+          <w:right w:val="single" w:sz="4" w:space="0" w:color="auto"/>
+          <w:insideH w:val="single" w:sz="4" w:space="0" w:color="auto"/>
+          <w:insideV w:val="single" w:sz="4" w:space="0" w:color="auto"/>
+        </w:tblBorders>
+        <w:tblLook w:val="04A0" w:firstRow="1" w:lastRow="0" w:firstColumn="1" w:lastColumn="0" w:noHBand="0" w:noVBand="1"/>
+      </w:tblPr>
+      <w:tblGrid>
+        <w:gridCol w:w="1413"/>
+        <w:gridCol w:w="2091"/>
+        <w:gridCol w:w="1651"/>
+        <w:gridCol w:w="67"/>
+        <w:gridCol w:w="1713"/>
+        <w:gridCol w:w="2416"/>
+      </w:tblGrid>
+      <w:tr>
+        <w:trPr>
+          <w:cnfStyle w:val="100000000000" w:firstRow="1" w:lastRow="0" w:firstColumn="0" w:lastColumn="0" w:oddVBand="0" w:evenVBand="0" w:oddHBand="0" w:evenHBand="0" w:firstRowFirstColumn="0" w:firstRowLastColumn="0" w:lastRowFirstColumn="0" w:lastRowLastColumn="0"/>
+        </w:trPr>
+        <w:tc>
+          <w:tcPr>
+            <w:cnfStyle w:val="001000000000" w:firstRow="0" w:lastRow="0" w:firstColumn="1" w:lastColumn="0" w:oddVBand="0" w:evenVBand="0" w:oddHBand="0" w:evenHBand="0" w:firstRowFirstColumn="0" w:firstRowLastColumn="0" w:lastRowFirstColumn="0" w:lastRowLastColumn="0"/>
+            <w:tcW w:w="1413" w:type="dxa"/>
+            <w:shd w:val="clear" w:color="auto" w:fill="auto"/>
+          </w:tcPr>
+          <w:p>
+            <w:r>
+              <w:t>ALI</w:t>
+            </w:r>
+          </w:p>
+        </w:tc>
+        <w:tc>
+          <w:tcPr>
+            <w:tcW w:w="3742" w:type="dxa"/>
+            <w:gridSpan w:val="2"/>
+            <w:shd w:val="clear" w:color="auto" w:fill="auto"/>
+          </w:tcPr>
+          <w:p>
+            <w:pPr>
+              <w:cnfStyle w:val="100000000000" w:firstRow="1" w:lastRow="0" w:firstColumn="0" w:lastColumn="0" w:oddVBand="0" w:evenVBand="0" w:oddHBand="0" w:evenHBand="0" w:firstRowFirstColumn="0" w:firstRowLastColumn="0" w:lastRowFirstColumn="0" w:lastRowLastColumn="0"/>
+              <w:rPr>
+                <w:b w:val="0"/>
+                <w:bCs w:val="0"/>
+              </w:rPr>
+            </w:pPr>
+            <w:r>
+              <w:rPr>
+                <w:b w:val="0"/>
+                <w:bCs w:val="0"/>
+              </w:rPr>
+              <w:t xml:space="preserve">- </w:t>
+            </w:r>
+            <w:r>
+              <w:rPr>
+                <w:b w:val="0"/>
+                <w:bCs w:val="0"/>
+              </w:rPr>
+              <w:t xml:space="preserve">How we divided the tasks (word doc) </w:t>
+            </w:r>
+          </w:p>
+        </w:tc>
+        <w:tc>
+          <w:tcPr>
+            <w:tcW w:w="4196" w:type="dxa"/>
+            <w:gridSpan w:val="3"/>
+            <w:shd w:val="clear" w:color="auto" w:fill="auto"/>
+          </w:tcPr>
+          <w:p>
+            <w:pPr>
+              <w:cnfStyle w:val="100000000000" w:firstRow="1" w:lastRow="0" w:firstColumn="0" w:lastColumn="0" w:oddVBand="0" w:evenVBand="0" w:oddHBand="0" w:evenHBand="0" w:firstRowFirstColumn="0" w:firstRowLastColumn="0" w:lastRowFirstColumn="0" w:lastRowLastColumn="0"/>
+              <w:rPr>
+                <w:b w:val="0"/>
+                <w:bCs w:val="0"/>
+              </w:rPr>
+            </w:pPr>
+            <w:r>
+              <w:rPr>
+                <w:b w:val="0"/>
+                <w:bCs w:val="0"/>
+              </w:rPr>
+              <w:t xml:space="preserve">- </w:t>
+            </w:r>
+            <w:proofErr w:type="spellStart"/>
+            <w:r>
+              <w:rPr>
+                <w:b w:val="0"/>
+                <w:bCs w:val="0"/>
+              </w:rPr>
+              <w:t>FormB</w:t>
+            </w:r>
+            <w:proofErr w:type="spellEnd"/>
+            <w:r>
+              <w:rPr>
+                <w:b w:val="0"/>
+                <w:bCs w:val="0"/>
+              </w:rPr>
+              <w:t xml:space="preserve"> (</w:t>
+            </w:r>
+            <w:proofErr w:type="spellStart"/>
+            <w:r>
+              <w:rPr>
+                <w:b w:val="0"/>
+                <w:bCs w:val="0"/>
+              </w:rPr>
+              <w:t>validation+add</w:t>
+            </w:r>
+            <w:proofErr w:type="spellEnd"/>
+            <w:r>
+              <w:rPr>
+                <w:b w:val="0"/>
+                <w:bCs w:val="0"/>
+              </w:rPr>
+              <w:t xml:space="preserve"> adult)</w:t>
+            </w:r>
+          </w:p>
+        </w:tc>
+      </w:tr>
+      <w:tr>
+        <w:trPr>
+          <w:cnfStyle w:val="000000100000" w:firstRow="0" w:lastRow="0" w:firstColumn="0" w:lastColumn="0" w:oddVBand="0" w:evenVBand="0" w:oddHBand="1" w:evenHBand="0" w:firstRowFirstColumn="0" w:firstRowLastColumn="0" w:lastRowFirstColumn="0" w:lastRowLastColumn="0"/>
+        </w:trPr>
+        <w:tc>
+          <w:tcPr>
+            <w:cnfStyle w:val="001000000000" w:firstRow="0" w:lastRow="0" w:firstColumn="1" w:lastColumn="0" w:oddVBand="0" w:evenVBand="0" w:oddHBand="0" w:evenHBand="0" w:firstRowFirstColumn="0" w:firstRowLastColumn="0" w:lastRowFirstColumn="0" w:lastRowLastColumn="0"/>
+            <w:tcW w:w="1413" w:type="dxa"/>
+            <w:shd w:val="clear" w:color="auto" w:fill="auto"/>
+          </w:tcPr>
+          <w:p>
+            <w:r>
+              <w:t>DMITRY</w:t>
+            </w:r>
+          </w:p>
+        </w:tc>
+        <w:tc>
+          <w:tcPr>
+            <w:tcW w:w="2091" w:type="dxa"/>
+            <w:shd w:val="clear" w:color="auto" w:fill="auto"/>
+          </w:tcPr>
+          <w:p>
+            <w:pPr>
+              <w:cnfStyle w:val="000000100000" w:firstRow="0" w:lastRow="0" w:firstColumn="0" w:lastColumn="0" w:oddVBand="0" w:evenVBand="0" w:oddHBand="1" w:evenHBand="0" w:firstRowFirstColumn="0" w:firstRowLastColumn="0" w:lastRowFirstColumn="0" w:lastRowLastColumn="0"/>
+            </w:pPr>
+            <w:r>
+              <w:t>- G</w:t>
+            </w:r>
+            <w:r>
+              <w:t>it</w:t>
+            </w:r>
+          </w:p>
+        </w:tc>
+        <w:tc>
+          <w:tcPr>
+            <w:tcW w:w="1718" w:type="dxa"/>
+            <w:gridSpan w:val="2"/>
+            <w:shd w:val="clear" w:color="auto" w:fill="auto"/>
+          </w:tcPr>
+          <w:p>
+            <w:pPr>
+              <w:cnfStyle w:val="000000100000" w:firstRow="0" w:lastRow="0" w:firstColumn="0" w:lastColumn="0" w:oddVBand="0" w:evenVBand="0" w:oddHBand="1" w:evenHBand="0" w:firstRowFirstColumn="0" w:firstRowLastColumn="0" w:lastRowFirstColumn="0" w:lastRowLastColumn="0"/>
+            </w:pPr>
+            <w:r>
+              <w:t>-A</w:t>
+            </w:r>
+            <w:r>
+              <w:t>dded branches</w:t>
+            </w:r>
+          </w:p>
+        </w:tc>
+        <w:tc>
+          <w:tcPr>
+            <w:tcW w:w="1713" w:type="dxa"/>
+            <w:shd w:val="clear" w:color="auto" w:fill="auto"/>
+          </w:tcPr>
+          <w:p>
+            <w:pPr>
+              <w:cnfStyle w:val="000000100000" w:firstRow="0" w:lastRow="0" w:firstColumn="0" w:lastColumn="0" w:oddVBand="0" w:evenVBand="0" w:oddHBand="1" w:evenHBand="0" w:firstRowFirstColumn="0" w:firstRowLastColumn="0" w:lastRowFirstColumn="0" w:lastRowLastColumn="0"/>
+            </w:pPr>
+            <w:r>
+              <w:t>-T</w:t>
+            </w:r>
+            <w:r>
+              <w:t>alk about merging process with Ali</w:t>
+            </w:r>
+          </w:p>
+        </w:tc>
+        <w:tc>
+          <w:tcPr>
+            <w:tcW w:w="2416" w:type="dxa"/>
+            <w:shd w:val="clear" w:color="auto" w:fill="auto"/>
+          </w:tcPr>
+          <w:p>
+            <w:pPr>
+              <w:cnfStyle w:val="000000100000" w:firstRow="0" w:lastRow="0" w:firstColumn="0" w:lastColumn="0" w:oddVBand="0" w:evenVBand="0" w:oddHBand="1" w:evenHBand="0" w:firstRowFirstColumn="0" w:firstRowLastColumn="0" w:lastRowFirstColumn="0" w:lastRowLastColumn="0"/>
+            </w:pPr>
+            <w:r>
+              <w:t>DOM- present local storage</w:t>
+            </w:r>
+          </w:p>
+        </w:tc>
+      </w:tr>
+      <w:tr>
+        <w:tc>
+          <w:tcPr>
+            <w:cnfStyle w:val="001000000000" w:firstRow="0" w:lastRow="0" w:firstColumn="1" w:lastColumn="0" w:oddVBand="0" w:evenVBand="0" w:oddHBand="0" w:evenHBand="0" w:firstRowFirstColumn="0" w:firstRowLastColumn="0" w:lastRowFirstColumn="0" w:lastRowLastColumn="0"/>
+            <w:tcW w:w="1413" w:type="dxa"/>
+            <w:shd w:val="clear" w:color="auto" w:fill="auto"/>
+          </w:tcPr>
+          <w:p>
+            <w:r>
+              <w:t>RAMI</w:t>
+            </w:r>
+          </w:p>
+        </w:tc>
+        <w:tc>
+          <w:tcPr>
+            <w:tcW w:w="2091" w:type="dxa"/>
+            <w:shd w:val="clear" w:color="auto" w:fill="auto"/>
+          </w:tcPr>
+          <w:p>
+            <w:pPr>
+              <w:cnfStyle w:val="000000000000" w:firstRow="0" w:lastRow="0" w:firstColumn="0" w:lastColumn="0" w:oddVBand="0" w:evenVBand="0" w:oddHBand="0" w:evenHBand="0" w:firstRowFirstColumn="0" w:firstRowLastColumn="0" w:lastRowFirstColumn="0" w:lastRowLastColumn="0"/>
+            </w:pPr>
+            <w:r>
+              <w:t xml:space="preserve">- </w:t>
+            </w:r>
+            <w:r>
+              <w:t>Nav template problem</w:t>
+            </w:r>
+          </w:p>
+        </w:tc>
+        <w:tc>
+          <w:tcPr>
+            <w:tcW w:w="1718" w:type="dxa"/>
+            <w:gridSpan w:val="2"/>
+            <w:shd w:val="clear" w:color="auto" w:fill="auto"/>
+          </w:tcPr>
+          <w:p>
+            <w:pPr>
+              <w:cnfStyle w:val="000000000000" w:firstRow="0" w:lastRow="0" w:firstColumn="0" w:lastColumn="0" w:oddVBand="0" w:evenVBand="0" w:oddHBand="0" w:evenHBand="0" w:firstRowFirstColumn="0" w:firstRowLastColumn="0" w:lastRowFirstColumn="0" w:lastRowLastColumn="0"/>
+            </w:pPr>
+            <w:r>
+              <w:t>-T</w:t>
+            </w:r>
+            <w:r>
+              <w:t xml:space="preserve">witter </w:t>
+            </w:r>
+            <w:r>
+              <w:t>API</w:t>
+            </w:r>
+          </w:p>
+        </w:tc>
+        <w:tc>
+          <w:tcPr>
+            <w:tcW w:w="1713" w:type="dxa"/>
+            <w:shd w:val="clear" w:color="auto" w:fill="auto"/>
+          </w:tcPr>
+          <w:p>
+            <w:pPr>
+              <w:cnfStyle w:val="000000000000" w:firstRow="0" w:lastRow="0" w:firstColumn="0" w:lastColumn="0" w:oddVBand="0" w:evenVBand="0" w:oddHBand="0" w:evenHBand="0" w:firstRowFirstColumn="0" w:firstRowLastColumn="0" w:lastRowFirstColumn="0" w:lastRowLastColumn="0"/>
+            </w:pPr>
+            <w:r>
+              <w:t xml:space="preserve">- </w:t>
+            </w:r>
+            <w:proofErr w:type="spellStart"/>
+            <w:r>
+              <w:t>S</w:t>
+            </w:r>
+            <w:r>
+              <w:t>endgrid</w:t>
+            </w:r>
+            <w:proofErr w:type="spellEnd"/>
+            <w:r>
+              <w:t xml:space="preserve"> API</w:t>
+            </w:r>
+          </w:p>
+        </w:tc>
+        <w:tc>
+          <w:tcPr>
+            <w:tcW w:w="2416" w:type="dxa"/>
+            <w:shd w:val="clear" w:color="auto" w:fill="auto"/>
+          </w:tcPr>
+          <w:p>
+            <w:pPr>
+              <w:cnfStyle w:val="000000000000" w:firstRow="0" w:lastRow="0" w:firstColumn="0" w:lastColumn="0" w:oddVBand="0" w:evenVBand="0" w:oddHBand="0" w:evenHBand="0" w:firstRowFirstColumn="0" w:firstRowLastColumn="0" w:lastRowFirstColumn="0" w:lastRowLastColumn="0"/>
+            </w:pPr>
+          </w:p>
+        </w:tc>
+      </w:tr>
+    </w:tbl>
+    <w:p>
+      <w:pPr>
+        <w:spacing w:after="0" w:line="240" w:lineRule="auto"/>
+      </w:pPr>
+    </w:p>
     <w:sectPr>
+      <w:headerReference w:type="default" r:id="rId7"/>
       <w:pgSz w:w="12240" w:h="15840"/>
       <w:pgMar w:top="1440" w:right="1440" w:bottom="1440" w:left="1440" w:header="720" w:footer="720" w:gutter="0"/>
       <w:cols w:space="720"/>
@@ -1097,6 +1445,98 @@
     </w:sectPr>
   </w:body>
 </w:document>
+</file>
+
+<file path=word/endnotes.xml><?xml version="1.0" encoding="utf-8"?>
+<w:endnotes xmlns:wpc="http://schemas.microsoft.com/office/word/2010/wordprocessingCanvas" xmlns:cx="http://schemas.microsoft.com/office/drawing/2014/chartex" xmlns:cx1="http://schemas.microsoft.com/office/drawing/2015/9/8/chartex" xmlns:cx2="http://schemas.microsoft.com/office/drawing/2015/10/21/chartex" xmlns:cx3="http://schemas.microsoft.com/office/drawing/2016/5/9/chartex" xmlns:cx4="http://schemas.microsoft.com/office/drawing/2016/5/10/chartex" xmlns:cx5="http://schemas.microsoft.com/office/drawing/2016/5/11/chartex" xmlns:cx6="http://schemas.microsoft.com/office/drawing/2016/5/12/chartex" xmlns:cx7="http://schemas.microsoft.com/office/drawing/2016/5/13/chartex" xmlns:cx8="http://schemas.microsoft.com/office/drawing/2016/5/14/chartex" xmlns:mc="http://schemas.openxmlformats.org/markup-compatibility/2006" xmlns:aink="http://schemas.microsoft.com/office/drawing/2016/ink" xmlns:am3d="http://schemas.microsoft.com/office/drawing/2017/model3d" xmlns:o="urn:schemas-microsoft-com:office:office" xmlns:oel="http://schemas.microsoft.com/office/2019/extlst" xmlns:r="http://schemas.openxmlformats.org/officeDocument/2006/relationships" xmlns:m="http://schemas.openxmlformats.org/officeDocument/2006/math" xmlns:v="urn:schemas-microsoft-com:vml" xmlns:wp14="http://schemas.microsoft.com/office/word/2010/wordprocessingDrawing" xmlns:wp="http://schemas.openxmlformats.org/drawingml/2006/wordprocessingDrawing" xmlns:w10="urn:schemas-microsoft-com:office:word" xmlns:w="http://schemas.openxmlformats.org/wordprocessingml/2006/main" xmlns:w14="http://schemas.microsoft.com/office/word/2010/wordml" xmlns:w15="http://schemas.microsoft.com/office/word/2012/wordml" xmlns:w16cex="http://schemas.microsoft.com/office/word/2018/wordml/cex" xmlns:w16cid="http://schemas.microsoft.com/office/word/2016/wordml/cid" xmlns:w16="http://schemas.microsoft.com/office/word/2018/wordml" xmlns:w16sdtdh="http://schemas.microsoft.com/office/word/2020/wordml/sdtdatahash" xmlns:w16se="http://schemas.microsoft.com/office/word/2015/wordml/symex" xmlns:wpg="http://schemas.microsoft.com/office/word/2010/wordprocessingGroup" xmlns:wpi="http://schemas.microsoft.com/office/word/2010/wordprocessingInk" xmlns:wne="http://schemas.microsoft.com/office/word/2006/wordml" xmlns:wps="http://schemas.microsoft.com/office/word/2010/wordprocessingShape" mc:Ignorable="w14 w15 w16se w16cid w16 w16cex w16sdtdh wp14">
+  <w:endnote w:type="separator" w:id="-1">
+    <w:p>
+      <w:pPr>
+        <w:spacing w:after="0" w:line="240" w:lineRule="auto"/>
+      </w:pPr>
+      <w:r>
+        <w:separator/>
+      </w:r>
+    </w:p>
+  </w:endnote>
+  <w:endnote w:type="continuationSeparator" w:id="0">
+    <w:p>
+      <w:pPr>
+        <w:spacing w:after="0" w:line="240" w:lineRule="auto"/>
+      </w:pPr>
+      <w:r>
+        <w:continuationSeparator/>
+      </w:r>
+    </w:p>
+  </w:endnote>
+</w:endnotes>
+</file>
+
+<file path=word/footnotes.xml><?xml version="1.0" encoding="utf-8"?>
+<w:footnotes xmlns:wpc="http://schemas.microsoft.com/office/word/2010/wordprocessingCanvas" xmlns:cx="http://schemas.microsoft.com/office/drawing/2014/chartex" xmlns:cx1="http://schemas.microsoft.com/office/drawing/2015/9/8/chartex" xmlns:cx2="http://schemas.microsoft.com/office/drawing/2015/10/21/chartex" xmlns:cx3="http://schemas.microsoft.com/office/drawing/2016/5/9/chartex" xmlns:cx4="http://schemas.microsoft.com/office/drawing/2016/5/10/chartex" xmlns:cx5="http://schemas.microsoft.com/office/drawing/2016/5/11/chartex" xmlns:cx6="http://schemas.microsoft.com/office/drawing/2016/5/12/chartex" xmlns:cx7="http://schemas.microsoft.com/office/drawing/2016/5/13/chartex" xmlns:cx8="http://schemas.microsoft.com/office/drawing/2016/5/14/chartex" xmlns:mc="http://schemas.openxmlformats.org/markup-compatibility/2006" xmlns:aink="http://schemas.microsoft.com/office/drawing/2016/ink" xmlns:am3d="http://schemas.microsoft.com/office/drawing/2017/model3d" xmlns:o="urn:schemas-microsoft-com:office:office" xmlns:oel="http://schemas.microsoft.com/office/2019/extlst" xmlns:r="http://schemas.openxmlformats.org/officeDocument/2006/relationships" xmlns:m="http://schemas.openxmlformats.org/officeDocument/2006/math" xmlns:v="urn:schemas-microsoft-com:vml" xmlns:wp14="http://schemas.microsoft.com/office/word/2010/wordprocessingDrawing" xmlns:wp="http://schemas.openxmlformats.org/drawingml/2006/wordprocessingDrawing" xmlns:w10="urn:schemas-microsoft-com:office:word" xmlns:w="http://schemas.openxmlformats.org/wordprocessingml/2006/main" xmlns:w14="http://schemas.microsoft.com/office/word/2010/wordml" xmlns:w15="http://schemas.microsoft.com/office/word/2012/wordml" xmlns:w16cex="http://schemas.microsoft.com/office/word/2018/wordml/cex" xmlns:w16cid="http://schemas.microsoft.com/office/word/2016/wordml/cid" xmlns:w16="http://schemas.microsoft.com/office/word/2018/wordml" xmlns:w16sdtdh="http://schemas.microsoft.com/office/word/2020/wordml/sdtdatahash" xmlns:w16se="http://schemas.microsoft.com/office/word/2015/wordml/symex" xmlns:wpg="http://schemas.microsoft.com/office/word/2010/wordprocessingGroup" xmlns:wpi="http://schemas.microsoft.com/office/word/2010/wordprocessingInk" xmlns:wne="http://schemas.microsoft.com/office/word/2006/wordml" xmlns:wps="http://schemas.microsoft.com/office/word/2010/wordprocessingShape" mc:Ignorable="w14 w15 w16se w16cid w16 w16cex w16sdtdh wp14">
+  <w:footnote w:type="separator" w:id="-1">
+    <w:p>
+      <w:pPr>
+        <w:spacing w:after="0" w:line="240" w:lineRule="auto"/>
+      </w:pPr>
+      <w:r>
+        <w:separator/>
+      </w:r>
+    </w:p>
+  </w:footnote>
+  <w:footnote w:type="continuationSeparator" w:id="0">
+    <w:p>
+      <w:pPr>
+        <w:spacing w:after="0" w:line="240" w:lineRule="auto"/>
+      </w:pPr>
+      <w:r>
+        <w:continuationSeparator/>
+      </w:r>
+    </w:p>
+  </w:footnote>
+</w:footnotes>
+</file>
+
+<file path=word/header1.xml><?xml version="1.0" encoding="utf-8"?>
+<w:hdr xmlns:wpc="http://schemas.microsoft.com/office/word/2010/wordprocessingCanvas" xmlns:cx="http://schemas.microsoft.com/office/drawing/2014/chartex" xmlns:cx1="http://schemas.microsoft.com/office/drawing/2015/9/8/chartex" xmlns:cx2="http://schemas.microsoft.com/office/drawing/2015/10/21/chartex" xmlns:cx3="http://schemas.microsoft.com/office/drawing/2016/5/9/chartex" xmlns:cx4="http://schemas.microsoft.com/office/drawing/2016/5/10/chartex" xmlns:cx5="http://schemas.microsoft.com/office/drawing/2016/5/11/chartex" xmlns:cx6="http://schemas.microsoft.com/office/drawing/2016/5/12/chartex" xmlns:cx7="http://schemas.microsoft.com/office/drawing/2016/5/13/chartex" xmlns:cx8="http://schemas.microsoft.com/office/drawing/2016/5/14/chartex" xmlns:mc="http://schemas.openxmlformats.org/markup-compatibility/2006" xmlns:aink="http://schemas.microsoft.com/office/drawing/2016/ink" xmlns:am3d="http://schemas.microsoft.com/office/drawing/2017/model3d" xmlns:o="urn:schemas-microsoft-com:office:office" xmlns:oel="http://schemas.microsoft.com/office/2019/extlst" xmlns:r="http://schemas.openxmlformats.org/officeDocument/2006/relationships" xmlns:m="http://schemas.openxmlformats.org/officeDocument/2006/math" xmlns:v="urn:schemas-microsoft-com:vml" xmlns:wp14="http://schemas.microsoft.com/office/word/2010/wordprocessingDrawing" xmlns:wp="http://schemas.openxmlformats.org/drawingml/2006/wordprocessingDrawing" xmlns:w10="urn:schemas-microsoft-com:office:word" xmlns:w="http://schemas.openxmlformats.org/wordprocessingml/2006/main" xmlns:w14="http://schemas.microsoft.com/office/word/2010/wordml" xmlns:w15="http://schemas.microsoft.com/office/word/2012/wordml" xmlns:w16cex="http://schemas.microsoft.com/office/word/2018/wordml/cex" xmlns:w16cid="http://schemas.microsoft.com/office/word/2016/wordml/cid" xmlns:w16="http://schemas.microsoft.com/office/word/2018/wordml" xmlns:w16sdtdh="http://schemas.microsoft.com/office/word/2020/wordml/sdtdatahash" xmlns:w16se="http://schemas.microsoft.com/office/word/2015/wordml/symex" xmlns:wpg="http://schemas.microsoft.com/office/word/2010/wordprocessingGroup" xmlns:wpi="http://schemas.microsoft.com/office/word/2010/wordprocessingInk" xmlns:wne="http://schemas.microsoft.com/office/word/2006/wordml" xmlns:wps="http://schemas.microsoft.com/office/word/2010/wordprocessingShape" mc:Ignorable="w14 w15 w16se w16cid w16 w16cex w16sdtdh wp14">
+  <w:p>
+    <w:r>
+      <w:t>        AUTHOR: Ali, Rami, Dmi</w:t>
+    </w:r>
+    <w:r>
+      <w:t>try</w:t>
+    </w:r>
+    <w:r>
+      <w:tab/>
+    </w:r>
+    <w:r>
+      <w:tab/>
+    </w:r>
+    <w:r>
+      <w:tab/>
+    </w:r>
+    <w:r>
+      <w:tab/>
+    </w:r>
+    <w:r>
+      <w:tab/>
+    </w:r>
+    <w:r>
+      <w:tab/>
+    </w:r>
+    <w:r>
+      <w:t>LAST UPDATED: MAY 18, 2022</w:t>
+    </w:r>
+  </w:p>
+  <w:p>
+    <w:pPr>
+      <w:pStyle w:val="Header"/>
+      <w:rPr>
+        <w:lang w:val="en-CA"/>
+      </w:rPr>
+    </w:pPr>
+  </w:p>
+</w:hdr>
 </file>
 
 <file path=word/numbering.xml><?xml version="1.0" encoding="utf-8"?>
@@ -1217,7 +1657,7 @@
   <w:abstractNum w:abstractNumId="1" w15:restartNumberingAfterBreak="0">
     <w:nsid w:val="6D094468"/>
     <w:multiLevelType w:val="hybridMultilevel"/>
-    <w:tmpl w:val="DBAABD80"/>
+    <w:tmpl w:val="30FA3094"/>
     <w:lvl w:ilvl="0" w:tplc="04090001">
       <w:start w:val="1"/>
       <w:numFmt w:val="bullet"/>
@@ -2236,6 +2676,99 @@
       </w:tcPr>
     </w:tblStylePr>
   </w:style>
+  <w:style w:type="paragraph" w:styleId="Header">
+    <w:name w:val="header"/>
+    <w:basedOn w:val="Normal"/>
+    <w:link w:val="HeaderChar"/>
+    <w:uiPriority w:val="99"/>
+    <w:unhideWhenUsed/>
+    <w:rsid w:val="00894EE3"/>
+    <w:pPr>
+      <w:tabs>
+        <w:tab w:val="center" w:pos="4680"/>
+        <w:tab w:val="right" w:pos="9360"/>
+      </w:tabs>
+      <w:spacing w:after="0" w:line="240" w:lineRule="auto"/>
+    </w:pPr>
+  </w:style>
+  <w:style w:type="character" w:customStyle="1" w:styleId="HeaderChar">
+    <w:name w:val="Header Char"/>
+    <w:basedOn w:val="DefaultParagraphFont"/>
+    <w:link w:val="Header"/>
+    <w:uiPriority w:val="99"/>
+    <w:rsid w:val="00894EE3"/>
+  </w:style>
+  <w:style w:type="paragraph" w:styleId="Footer">
+    <w:name w:val="footer"/>
+    <w:basedOn w:val="Normal"/>
+    <w:link w:val="FooterChar"/>
+    <w:uiPriority w:val="99"/>
+    <w:unhideWhenUsed/>
+    <w:rsid w:val="00894EE3"/>
+    <w:pPr>
+      <w:tabs>
+        <w:tab w:val="center" w:pos="4680"/>
+        <w:tab w:val="right" w:pos="9360"/>
+      </w:tabs>
+      <w:spacing w:after="0" w:line="240" w:lineRule="auto"/>
+    </w:pPr>
+  </w:style>
+  <w:style w:type="character" w:customStyle="1" w:styleId="FooterChar">
+    <w:name w:val="Footer Char"/>
+    <w:basedOn w:val="DefaultParagraphFont"/>
+    <w:link w:val="Footer"/>
+    <w:uiPriority w:val="99"/>
+    <w:rsid w:val="00894EE3"/>
+  </w:style>
+  <w:style w:type="table" w:styleId="PlainTable4">
+    <w:name w:val="Plain Table 4"/>
+    <w:basedOn w:val="TableNormal"/>
+    <w:uiPriority w:val="44"/>
+    <w:rsid w:val="00496FD9"/>
+    <w:pPr>
+      <w:spacing w:after="0" w:line="240" w:lineRule="auto"/>
+    </w:pPr>
+    <w:tblPr>
+      <w:tblStyleRowBandSize w:val="1"/>
+      <w:tblStyleColBandSize w:val="1"/>
+    </w:tblPr>
+    <w:tblStylePr w:type="firstRow">
+      <w:rPr>
+        <w:b/>
+        <w:bCs/>
+      </w:rPr>
+    </w:tblStylePr>
+    <w:tblStylePr w:type="lastRow">
+      <w:rPr>
+        <w:b/>
+        <w:bCs/>
+      </w:rPr>
+    </w:tblStylePr>
+    <w:tblStylePr w:type="firstCol">
+      <w:rPr>
+        <w:b/>
+        <w:bCs/>
+      </w:rPr>
+    </w:tblStylePr>
+    <w:tblStylePr w:type="lastCol">
+      <w:rPr>
+        <w:b/>
+        <w:bCs/>
+      </w:rPr>
+    </w:tblStylePr>
+    <w:tblStylePr w:type="band1Vert">
+      <w:tblPr/>
+      <w:tcPr>
+        <w:shd w:val="clear" w:color="auto" w:fill="F2F2F2" w:themeFill="background1" w:themeFillShade="F2"/>
+      </w:tcPr>
+    </w:tblStylePr>
+    <w:tblStylePr w:type="band1Horz">
+      <w:tblPr/>
+      <w:tcPr>
+        <w:shd w:val="clear" w:color="auto" w:fill="F2F2F2" w:themeFill="background1" w:themeFillShade="F2"/>
+      </w:tcPr>
+    </w:tblStylePr>
+  </w:style>
 </w:styles>
 </file>
 

</xml_diff>